<commit_message>
updated report, added comments
</commit_message>
<xml_diff>
--- a/lab1/Lab1_Report.docx
+++ b/lab1/Lab1_Report.docx
@@ -6,60 +6,61 @@
       <w:pPr>
         <w:spacing w:after="0"/>
         <w:rPr>
-          <w:sz w:val="24"/>
-          <w:szCs w:val="24"/>
+          <w:lang w:val="fr-CA"/>
         </w:rPr>
       </w:pPr>
+      <w:r>
+        <w:rPr>
+          <w:lang w:val="fr-CA"/>
+        </w:rPr>
+        <w:t xml:space="preserve">ELEC 475 </w:t>
+      </w:r>
+      <w:proofErr w:type="spellStart"/>
+      <w:r>
+        <w:rPr>
+          <w:lang w:val="fr-CA"/>
+        </w:rPr>
+        <w:t>Lab</w:t>
+      </w:r>
+      <w:proofErr w:type="spellEnd"/>
+      <w:r>
+        <w:rPr>
+          <w:lang w:val="fr-CA"/>
+        </w:rPr>
+        <w:t xml:space="preserve"> 1</w:t>
+      </w:r>
     </w:p>
     <w:p>
       <w:pPr>
         <w:spacing w:after="0"/>
         <w:rPr>
-          <w:sz w:val="24"/>
-          <w:szCs w:val="24"/>
           <w:lang w:val="fr-CA"/>
         </w:rPr>
       </w:pPr>
       <w:r>
         <w:rPr>
-          <w:sz w:val="24"/>
-          <w:szCs w:val="24"/>
           <w:lang w:val="fr-CA"/>
         </w:rPr>
-        <w:t>ELEC 475 Lab 1</w:t>
-      </w:r>
+        <w:t xml:space="preserve">MLP </w:t>
+      </w:r>
+      <w:proofErr w:type="spellStart"/>
+      <w:r>
+        <w:rPr>
+          <w:lang w:val="fr-CA"/>
+        </w:rPr>
+        <w:t>Autoencoder</w:t>
+      </w:r>
+      <w:proofErr w:type="spellEnd"/>
     </w:p>
     <w:p>
       <w:pPr>
         <w:spacing w:after="0"/>
         <w:rPr>
-          <w:sz w:val="24"/>
-          <w:szCs w:val="24"/>
           <w:lang w:val="fr-CA"/>
         </w:rPr>
       </w:pPr>
       <w:r>
         <w:rPr>
-          <w:sz w:val="24"/>
-          <w:szCs w:val="24"/>
-          <w:lang w:val="fr-CA"/>
-        </w:rPr>
-        <w:t>MLP Autoencoder</w:t>
-      </w:r>
-    </w:p>
-    <w:p>
-      <w:pPr>
-        <w:spacing w:after="0"/>
-        <w:rPr>
-          <w:sz w:val="24"/>
-          <w:szCs w:val="24"/>
-          <w:lang w:val="fr-CA"/>
-        </w:rPr>
-      </w:pPr>
-      <w:r>
-        <w:rPr>
-          <w:sz w:val="24"/>
-          <w:szCs w:val="24"/>
           <w:lang w:val="fr-CA"/>
         </w:rPr>
         <w:t>Jasmine Klein | 20154586</w:t>
@@ -68,55 +69,68 @@
     <w:p>
       <w:pPr>
         <w:spacing w:after="0"/>
+      </w:pPr>
+      <w:r>
+        <w:t>Matthew Valiquette |</w:t>
+      </w:r>
+      <w:r>
+        <w:t>20151953</w:t>
+      </w:r>
+    </w:p>
+    <w:p>
+      <w:pPr>
+        <w:spacing w:after="0"/>
+      </w:pPr>
+      <w:r>
+        <w:t>September 25</w:t>
+      </w:r>
+      <w:r>
         <w:rPr>
-          <w:sz w:val="24"/>
-          <w:szCs w:val="24"/>
-        </w:rPr>
-      </w:pPr>
-      <w:r>
-        <w:rPr>
-          <w:sz w:val="24"/>
-          <w:szCs w:val="24"/>
-        </w:rPr>
-        <w:t>Matthew Valiquette |</w:t>
-      </w:r>
-      <w:r>
-        <w:rPr>
-          <w:sz w:val="24"/>
-          <w:szCs w:val="24"/>
-        </w:rPr>
-        <w:t>20151953</w:t>
-      </w:r>
-    </w:p>
-    <w:p>
-      <w:pPr>
-        <w:spacing w:after="0"/>
-        <w:rPr>
-          <w:sz w:val="24"/>
-          <w:szCs w:val="24"/>
-        </w:rPr>
-      </w:pPr>
-      <w:r>
-        <w:rPr>
-          <w:sz w:val="24"/>
-          <w:szCs w:val="24"/>
-        </w:rPr>
-        <w:t>September 25</w:t>
-      </w:r>
-      <w:r>
-        <w:rPr>
-          <w:sz w:val="24"/>
-          <w:szCs w:val="24"/>
           <w:vertAlign w:val="superscript"/>
         </w:rPr>
         <w:t>th</w:t>
       </w:r>
       <w:r>
+        <w:t>, 2023</w:t>
+      </w:r>
+    </w:p>
+    <w:p>
+      <w:pPr>
+        <w:spacing w:after="0"/>
+      </w:pPr>
+    </w:p>
+    <w:p>
+      <w:r>
+        <w:t xml:space="preserve">The system was initially coded using the </w:t>
+      </w:r>
+      <w:proofErr w:type="spellStart"/>
+      <w:r>
+        <w:t>VSCode</w:t>
+      </w:r>
+      <w:proofErr w:type="spellEnd"/>
+      <w:r>
+        <w:t xml:space="preserve"> IDE, rather than PyCharm</w:t>
+      </w:r>
+      <w:r>
+        <w:t xml:space="preserve"> so the command did not work. Here is the updated version, thank you for your understanding</w:t>
+      </w:r>
+      <w:r>
         <w:rPr>
-          <w:sz w:val="24"/>
-          <w:szCs w:val="24"/>
+          <mc:AlternateContent>
+            <mc:Choice Requires="w16se"/>
+            <mc:Fallback>
+              <w:rFonts w:ascii="Segoe UI Emoji" w:eastAsia="Segoe UI Emoji" w:hAnsi="Segoe UI Emoji" w:cs="Segoe UI Emoji"/>
+            </mc:Fallback>
+          </mc:AlternateContent>
         </w:rPr>
-        <w:t>, 2023</w:t>
+        <mc:AlternateContent>
+          <mc:Choice Requires="w16se">
+            <w16se:symEx w16se:font="Segoe UI Emoji" w16se:char="1F60A"/>
+          </mc:Choice>
+          <mc:Fallback>
+            <w:t>😊</w:t>
+          </mc:Fallback>
+        </mc:AlternateContent>
       </w:r>
     </w:p>
     <w:p>
@@ -134,11 +148,83 @@
       <w:r>
         <w:t xml:space="preserve">, then decoded back to 784 (28x28) using a sigmoid function. All neurons are using the </w:t>
       </w:r>
+      <w:proofErr w:type="spellStart"/>
       <w:r>
         <w:t>R</w:t>
       </w:r>
       <w:r>
-        <w:t>elu function other than the last layer for decoding from 392 to 784 (28x28).</w:t>
+        <w:t>elu</w:t>
+      </w:r>
+      <w:proofErr w:type="spellEnd"/>
+      <w:r>
+        <w:t xml:space="preserve"> function other than the last layer for decoding from 392 to 784 (28x28).</w:t>
+      </w:r>
+      <w:r>
+        <w:t xml:space="preserve"> </w:t>
+      </w:r>
+      <w:r>
+        <w:t>The model was created in our model.py module and has three methods; forward, encode, and decode. Forward is encode and decode combined and was used for training.</w:t>
+      </w:r>
+    </w:p>
+    <w:p>
+      <w:pPr>
+        <w:keepNext/>
+      </w:pPr>
+      <w:r>
+        <w:drawing>
+          <wp:inline distT="0" distB="0" distL="0" distR="0" wp14:anchorId="71B9DFBB" wp14:editId="202A320F">
+            <wp:extent cx="2332422" cy="3801812"/>
+            <wp:effectExtent l="0" t="0" r="0" b="8255"/>
+            <wp:docPr id="1" name="Picture 1" descr="A screen shot of a computer program&#10;&#10;Description automatically generated"/>
+            <wp:cNvGraphicFramePr>
+              <a:graphicFrameLocks xmlns:a="http://schemas.openxmlformats.org/drawingml/2006/main" noChangeAspect="1"/>
+            </wp:cNvGraphicFramePr>
+            <a:graphic xmlns:a="http://schemas.openxmlformats.org/drawingml/2006/main">
+              <a:graphicData uri="http://schemas.openxmlformats.org/drawingml/2006/picture">
+                <pic:pic xmlns:pic="http://schemas.openxmlformats.org/drawingml/2006/picture">
+                  <pic:nvPicPr>
+                    <pic:cNvPr id="1" name="Picture 1" descr="A screen shot of a computer program&#10;&#10;Description automatically generated"/>
+                    <pic:cNvPicPr/>
+                  </pic:nvPicPr>
+                  <pic:blipFill>
+                    <a:blip r:embed="rId5"/>
+                    <a:stretch>
+                      <a:fillRect/>
+                    </a:stretch>
+                  </pic:blipFill>
+                  <pic:spPr>
+                    <a:xfrm>
+                      <a:off x="0" y="0"/>
+                      <a:ext cx="2355575" cy="3839550"/>
+                    </a:xfrm>
+                    <a:prstGeom prst="rect">
+                      <a:avLst/>
+                    </a:prstGeom>
+                  </pic:spPr>
+                </pic:pic>
+              </a:graphicData>
+            </a:graphic>
+          </wp:inline>
+        </w:drawing>
+      </w:r>
+    </w:p>
+    <w:p>
+      <w:pPr>
+        <w:pStyle w:val="Caption"/>
+      </w:pPr>
+      <w:r>
+        <w:t xml:space="preserve">Figure </w:t>
+      </w:r>
+      <w:fldSimple w:instr=" SEQ Figure \* ARABIC ">
+        <w:r>
+          <w:rPr>
+            <w:noProof/>
+          </w:rPr>
+          <w:t>1</w:t>
+        </w:r>
+      </w:fldSimple>
+      <w:r>
+        <w:t>: our model, a MLP Autoencoder with 4 fully connected layers.</w:t>
       </w:r>
     </w:p>
     <w:p>
@@ -146,39 +232,317 @@
         <w:pStyle w:val="Heading1"/>
       </w:pPr>
       <w:r>
-        <w:t>Training Details</w:t>
-      </w:r>
-    </w:p>
-    <w:p>
-      <w:r>
-        <w:t>Our network was trained using the Adam optimizer with a learning rate of 1e-3, a weight decay of 1e-5 with the MSE loss function we use an Exponential LR scheduler with a gamma of 0.9. We trained using the MSNIST training set, a batch size of 2048 and 50 epochs.</w:t>
-      </w:r>
-    </w:p>
-    <w:p>
-      <w:pPr>
-        <w:pStyle w:val="Heading1"/>
-      </w:pPr>
-      <w:r>
-        <w:t>Results</w:t>
-      </w:r>
-    </w:p>
-    <w:p>
-      <w:r>
-        <w:t xml:space="preserve">The system worked well. The results were as expected with a loss of about 0.03. The loss plot behaved as expected as seen in the graph below it continued to </w:t>
-      </w:r>
-      <w:r>
-        <w:t>diminish across all 50 epochs.</w:t>
-      </w:r>
-    </w:p>
-    <w:p>
+        <w:t>Trai</w:t>
+      </w:r>
+      <w:r>
+        <w:t>n</w:t>
+      </w:r>
+      <w:r>
+        <w:t>ing Details</w:t>
+      </w:r>
+    </w:p>
+    <w:p>
+      <w:r>
+        <w:t>An arg</w:t>
+      </w:r>
+      <w:r>
+        <w:t xml:space="preserve">ument </w:t>
+      </w:r>
+      <w:r>
+        <w:t>parser was used to extract the hyperparameters specified in as command line arguments.</w:t>
+      </w:r>
+      <w:r>
+        <w:t xml:space="preserve"> T</w:t>
+      </w:r>
+      <w:r>
+        <w:t xml:space="preserve">o train our model, the command </w:t>
+      </w:r>
+      <w:r>
+        <w:rPr>
+          <w:b/>
+          <w:bCs/>
+        </w:rPr>
+        <w:t>python train.py -z 8 -e 50 -b 2048 -s MLP.8.pth -p loss.MLP.8.png</w:t>
+      </w:r>
+      <w:r>
+        <w:rPr>
+          <w:b/>
+          <w:bCs/>
+        </w:rPr>
+        <w:t xml:space="preserve"> </w:t>
+      </w:r>
+      <w:r>
+        <w:t>can be entered on a PyCharm terminal and the following function will run.</w:t>
+      </w:r>
+    </w:p>
+    <w:p>
+      <w:pPr>
+        <w:keepNext/>
+      </w:pPr>
+      <w:r>
+        <w:lastRenderedPageBreak/>
+        <w:drawing>
+          <wp:inline distT="0" distB="0" distL="0" distR="0" wp14:anchorId="04E7A730" wp14:editId="3783867B">
+            <wp:extent cx="5132450" cy="3759958"/>
+            <wp:effectExtent l="0" t="0" r="0" b="0"/>
+            <wp:docPr id="3" name="Picture 3" descr="A computer screen shot of a program code&#10;&#10;Description automatically generated"/>
+            <wp:cNvGraphicFramePr>
+              <a:graphicFrameLocks xmlns:a="http://schemas.openxmlformats.org/drawingml/2006/main" noChangeAspect="1"/>
+            </wp:cNvGraphicFramePr>
+            <a:graphic xmlns:a="http://schemas.openxmlformats.org/drawingml/2006/main">
+              <a:graphicData uri="http://schemas.openxmlformats.org/drawingml/2006/picture">
+                <pic:pic xmlns:pic="http://schemas.openxmlformats.org/drawingml/2006/picture">
+                  <pic:nvPicPr>
+                    <pic:cNvPr id="3" name="Picture 3" descr="A computer screen shot of a program code&#10;&#10;Description automatically generated"/>
+                    <pic:cNvPicPr/>
+                  </pic:nvPicPr>
+                  <pic:blipFill>
+                    <a:blip r:embed="rId6"/>
+                    <a:stretch>
+                      <a:fillRect/>
+                    </a:stretch>
+                  </pic:blipFill>
+                  <pic:spPr>
+                    <a:xfrm>
+                      <a:off x="0" y="0"/>
+                      <a:ext cx="5142456" cy="3767288"/>
+                    </a:xfrm>
+                    <a:prstGeom prst="rect">
+                      <a:avLst/>
+                    </a:prstGeom>
+                  </pic:spPr>
+                </pic:pic>
+              </a:graphicData>
+            </a:graphic>
+          </wp:inline>
+        </w:drawing>
+      </w:r>
+    </w:p>
+    <w:p>
+      <w:pPr>
+        <w:pStyle w:val="Caption"/>
+      </w:pPr>
+      <w:r>
+        <w:t xml:space="preserve">Figure </w:t>
+      </w:r>
+      <w:fldSimple w:instr=" SEQ Figure \* ARABIC ">
+        <w:r>
+          <w:rPr>
+            <w:noProof/>
+          </w:rPr>
+          <w:t>2</w:t>
+        </w:r>
+      </w:fldSimple>
+      <w:r>
+        <w:t>: train function in train module</w:t>
+      </w:r>
+    </w:p>
+    <w:p>
+      <w:r>
+        <w:t>Our network was trained using the Adam optimizer with a learning rate of 1e-3</w:t>
+      </w:r>
+      <w:r>
+        <w:t xml:space="preserve"> and </w:t>
+      </w:r>
+      <w:r>
+        <w:t>a weight decay of 1e-5</w:t>
+      </w:r>
+      <w:r>
+        <w:t xml:space="preserve">. We used </w:t>
+      </w:r>
+      <w:r>
+        <w:t xml:space="preserve">the MSE loss function </w:t>
+      </w:r>
+      <w:r>
+        <w:t>and an</w:t>
+      </w:r>
+      <w:r>
+        <w:t xml:space="preserve"> Exponential LR scheduler with a gamma </w:t>
+      </w:r>
+      <w:r>
+        <w:t xml:space="preserve">value </w:t>
+      </w:r>
+      <w:r>
+        <w:t>of 0.9. We trained using the MSNIST training set, a batch size of 2048 and 50 epochs</w:t>
+      </w:r>
+      <w:r>
+        <w:t xml:space="preserve"> as specified in the command.</w:t>
+      </w:r>
+    </w:p>
+    <w:p>
+      <w:pPr>
+        <w:keepNext/>
+      </w:pPr>
+      <w:r>
+        <w:drawing>
+          <wp:inline distT="0" distB="0" distL="0" distR="0" wp14:anchorId="745F28D3" wp14:editId="627851F2">
+            <wp:extent cx="3489933" cy="1301229"/>
+            <wp:effectExtent l="0" t="0" r="0" b="0"/>
+            <wp:docPr id="4" name="Picture 4" descr="A screen shot of a computer code&#10;&#10;Description automatically generated"/>
+            <wp:cNvGraphicFramePr>
+              <a:graphicFrameLocks xmlns:a="http://schemas.openxmlformats.org/drawingml/2006/main" noChangeAspect="1"/>
+            </wp:cNvGraphicFramePr>
+            <a:graphic xmlns:a="http://schemas.openxmlformats.org/drawingml/2006/main">
+              <a:graphicData uri="http://schemas.openxmlformats.org/drawingml/2006/picture">
+                <pic:pic xmlns:pic="http://schemas.openxmlformats.org/drawingml/2006/picture">
+                  <pic:nvPicPr>
+                    <pic:cNvPr id="4" name="Picture 4" descr="A screen shot of a computer code&#10;&#10;Description automatically generated"/>
+                    <pic:cNvPicPr/>
+                  </pic:nvPicPr>
+                  <pic:blipFill>
+                    <a:blip r:embed="rId7"/>
+                    <a:stretch>
+                      <a:fillRect/>
+                    </a:stretch>
+                  </pic:blipFill>
+                  <pic:spPr>
+                    <a:xfrm>
+                      <a:off x="0" y="0"/>
+                      <a:ext cx="3520762" cy="1312724"/>
+                    </a:xfrm>
+                    <a:prstGeom prst="rect">
+                      <a:avLst/>
+                    </a:prstGeom>
+                  </pic:spPr>
+                </pic:pic>
+              </a:graphicData>
+            </a:graphic>
+          </wp:inline>
+        </w:drawing>
+      </w:r>
+    </w:p>
+    <w:p>
+      <w:pPr>
+        <w:pStyle w:val="Caption"/>
+      </w:pPr>
+      <w:r>
+        <w:t xml:space="preserve">Figure </w:t>
+      </w:r>
+      <w:r>
+        <w:fldChar w:fldCharType="begin"/>
+      </w:r>
+      <w:r>
+        <w:instrText xml:space="preserve"> SEQ Figure \* ARABIC </w:instrText>
+      </w:r>
+      <w:r>
+        <w:fldChar w:fldCharType="separate"/>
+      </w:r>
+      <w:r>
+        <w:rPr>
+          <w:noProof/>
+        </w:rPr>
+        <w:t>3</w:t>
+      </w:r>
+      <w:r>
+        <w:fldChar w:fldCharType="end"/>
+      </w:r>
+      <w:r>
+        <w:t xml:space="preserve">: argument parser to retrieve </w:t>
+      </w:r>
+      <w:proofErr w:type="gramStart"/>
+      <w:r>
+        <w:t>hyperparameters</w:t>
+      </w:r>
+      <w:proofErr w:type="gramEnd"/>
+    </w:p>
+    <w:p>
+      <w:pPr>
+        <w:keepNext/>
+      </w:pPr>
+      <w:r>
+        <w:drawing>
+          <wp:inline distT="0" distB="0" distL="0" distR="0" wp14:anchorId="6E58CFC3" wp14:editId="38577625">
+            <wp:extent cx="4053385" cy="1282705"/>
+            <wp:effectExtent l="0" t="0" r="4445" b="0"/>
+            <wp:docPr id="5" name="Picture 5" descr="A screen shot of a computer program&#10;&#10;Description automatically generated"/>
+            <wp:cNvGraphicFramePr>
+              <a:graphicFrameLocks xmlns:a="http://schemas.openxmlformats.org/drawingml/2006/main" noChangeAspect="1"/>
+            </wp:cNvGraphicFramePr>
+            <a:graphic xmlns:a="http://schemas.openxmlformats.org/drawingml/2006/main">
+              <a:graphicData uri="http://schemas.openxmlformats.org/drawingml/2006/picture">
+                <pic:pic xmlns:pic="http://schemas.openxmlformats.org/drawingml/2006/picture">
+                  <pic:nvPicPr>
+                    <pic:cNvPr id="5" name="Picture 5" descr="A screen shot of a computer program&#10;&#10;Description automatically generated"/>
+                    <pic:cNvPicPr/>
+                  </pic:nvPicPr>
+                  <pic:blipFill>
+                    <a:blip r:embed="rId8"/>
+                    <a:stretch>
+                      <a:fillRect/>
+                    </a:stretch>
+                  </pic:blipFill>
+                  <pic:spPr>
+                    <a:xfrm>
+                      <a:off x="0" y="0"/>
+                      <a:ext cx="4095527" cy="1296041"/>
+                    </a:xfrm>
+                    <a:prstGeom prst="rect">
+                      <a:avLst/>
+                    </a:prstGeom>
+                  </pic:spPr>
+                </pic:pic>
+              </a:graphicData>
+            </a:graphic>
+          </wp:inline>
+        </w:drawing>
+      </w:r>
+    </w:p>
+    <w:p>
+      <w:pPr>
+        <w:pStyle w:val="Caption"/>
+      </w:pPr>
+      <w:r>
+        <w:t xml:space="preserve">Figure </w:t>
+      </w:r>
+      <w:fldSimple w:instr=" SEQ Figure \* ARABIC ">
+        <w:r>
+          <w:rPr>
+            <w:noProof/>
+          </w:rPr>
+          <w:t>4</w:t>
+        </w:r>
+      </w:fldSimple>
+      <w:r>
+        <w:t>: dataset loading</w:t>
+      </w:r>
+      <w:r>
+        <w:t xml:space="preserve"> for our test and evaluation set</w:t>
+      </w:r>
+      <w:r>
+        <w:t xml:space="preserve"> and model hyper parameter </w:t>
+      </w:r>
+      <w:r>
+        <w:t>initializations.</w:t>
+      </w:r>
+    </w:p>
+    <w:p>
+      <w:pPr>
+        <w:keepNext/>
+      </w:pPr>
+      <w:r>
+        <w:lastRenderedPageBreak/>
+        <w:t xml:space="preserve">The </w:t>
+      </w:r>
+      <w:r>
+        <w:t xml:space="preserve">system worked well. The </w:t>
+      </w:r>
+      <w:r>
+        <w:t>results were as expected with a loss of about 0.03. The loss plot behaved as expected as seen in the graph below it continued to diminish across all 50 epochs.</w:t>
+      </w:r>
+      <w:r>
+        <w:rPr>
+          <w:noProof/>
+        </w:rPr>
+        <w:t xml:space="preserve"> </w:t>
+      </w:r>
       <w:r>
         <w:rPr>
           <w:noProof/>
         </w:rPr>
         <w:drawing>
-          <wp:inline distT="0" distB="0" distL="0" distR="0" wp14:anchorId="699A84BF" wp14:editId="6978E36E">
-            <wp:extent cx="4405221" cy="3303917"/>
-            <wp:effectExtent l="0" t="0" r="0" b="0"/>
+          <wp:inline distT="0" distB="0" distL="0" distR="0" wp14:anchorId="727D90C9" wp14:editId="736EB675">
+            <wp:extent cx="4285395" cy="3214047"/>
+            <wp:effectExtent l="0" t="0" r="1270" b="5715"/>
             <wp:docPr id="2" name="Picture 2" descr="A graph with a blue line&#10;&#10;Description automatically generated"/>
             <wp:cNvGraphicFramePr>
               <a:graphicFrameLocks xmlns:a="http://schemas.openxmlformats.org/drawingml/2006/main" noChangeAspect="1"/>
@@ -193,7 +557,7 @@
                     </pic:cNvPicPr>
                   </pic:nvPicPr>
                   <pic:blipFill>
-                    <a:blip r:embed="rId4">
+                    <a:blip r:embed="rId9">
                       <a:extLst>
                         <a:ext uri="{28A0092B-C50C-407E-A947-70E740481C1C}">
                           <a14:useLocalDpi xmlns:a14="http://schemas.microsoft.com/office/drawing/2010/main" val="0"/>
@@ -208,7 +572,7 @@
                   <pic:spPr bwMode="auto">
                     <a:xfrm>
                       <a:off x="0" y="0"/>
-                      <a:ext cx="4415091" cy="3311319"/>
+                      <a:ext cx="4337695" cy="3253272"/>
                     </a:xfrm>
                     <a:prstGeom prst="rect">
                       <a:avLst/>
@@ -224,8 +588,643 @@
           </wp:inline>
         </w:drawing>
       </w:r>
+    </w:p>
+    <w:p>
+      <w:pPr>
+        <w:pStyle w:val="Caption"/>
+      </w:pPr>
+      <w:r>
+        <w:t xml:space="preserve">Figure </w:t>
+      </w:r>
+      <w:fldSimple w:instr=" SEQ Figure \* ARABIC ">
+        <w:r>
+          <w:rPr>
+            <w:noProof/>
+          </w:rPr>
+          <w:t>5</w:t>
+        </w:r>
+      </w:fldSimple>
+      <w:r>
+        <w:t>: loss plot for step 3</w:t>
+      </w:r>
+    </w:p>
+    <w:p>
+      <w:pPr>
+        <w:pStyle w:val="Heading1"/>
+      </w:pPr>
+      <w:r>
+        <w:t>Results</w:t>
+      </w:r>
+    </w:p>
+    <w:p>
+      <w:r>
+        <w:t>Our lab1</w:t>
+      </w:r>
+      <w:r>
+        <w:t xml:space="preserve"> source directory</w:t>
+      </w:r>
+      <w:r>
+        <w:t xml:space="preserve"> include</w:t>
+      </w:r>
+      <w:r>
+        <w:t>s the modules</w:t>
+      </w:r>
+      <w:r>
+        <w:t xml:space="preserve"> lab1.py, train.py, test.py and model.py. T</w:t>
+      </w:r>
+      <w:r>
+        <w:t xml:space="preserve">o execute </w:t>
+      </w:r>
+      <w:r>
+        <w:t>our</w:t>
+      </w:r>
       <w:r>
         <w:t xml:space="preserve"> </w:t>
+      </w:r>
+      <w:r>
+        <w:t xml:space="preserve">cod and </w:t>
+      </w:r>
+      <w:r>
+        <w:t xml:space="preserve">test our trained model, the command </w:t>
+      </w:r>
+      <w:r>
+        <w:rPr>
+          <w:b/>
+          <w:bCs/>
+        </w:rPr>
+        <w:t>python lab1.py –l MLP.8.pth</w:t>
+      </w:r>
+      <w:r>
+        <w:t xml:space="preserve"> </w:t>
+      </w:r>
+      <w:r>
+        <w:t xml:space="preserve">can be entered on a PyCharm terminal. This will </w:t>
+      </w:r>
+      <w:r>
+        <w:t>instantiate a version of our model with our trained network weights and will run the test and interpolate functions from the test model.</w:t>
+      </w:r>
+      <w:r>
+        <w:t xml:space="preserve"> We initially had </w:t>
+      </w:r>
+      <w:r>
+        <w:t xml:space="preserve">our step 4 and step 5 were in two separate functions; </w:t>
+      </w:r>
+      <w:proofErr w:type="spellStart"/>
+      <w:proofErr w:type="gramStart"/>
+      <w:r>
+        <w:t>testFunc</w:t>
+      </w:r>
+      <w:proofErr w:type="spellEnd"/>
+      <w:r>
+        <w:t>(</w:t>
+      </w:r>
+      <w:proofErr w:type="gramEnd"/>
+      <w:r>
+        <w:t xml:space="preserve">) and </w:t>
+      </w:r>
+      <w:proofErr w:type="spellStart"/>
+      <w:r>
+        <w:t>testWithNoise</w:t>
+      </w:r>
+      <w:proofErr w:type="spellEnd"/>
+      <w:r>
+        <w:t xml:space="preserve">(). However, for simplicity we combined the two into one function, </w:t>
+      </w:r>
+      <w:proofErr w:type="gramStart"/>
+      <w:r>
+        <w:t>test(</w:t>
+      </w:r>
+      <w:proofErr w:type="gramEnd"/>
+      <w:r>
+        <w:t>).</w:t>
+      </w:r>
+    </w:p>
+    <w:p>
+      <w:pPr>
+        <w:keepNext/>
+      </w:pPr>
+      <w:r>
+        <w:drawing>
+          <wp:inline distT="0" distB="0" distL="0" distR="0" wp14:anchorId="2507EDC8" wp14:editId="21CB4FB4">
+            <wp:extent cx="3295650" cy="976971"/>
+            <wp:effectExtent l="0" t="0" r="0" b="0"/>
+            <wp:docPr id="8" name="Picture 8" descr="A screen shot of a computer program&#10;&#10;Description automatically generated"/>
+            <wp:cNvGraphicFramePr>
+              <a:graphicFrameLocks xmlns:a="http://schemas.openxmlformats.org/drawingml/2006/main" noChangeAspect="1"/>
+            </wp:cNvGraphicFramePr>
+            <a:graphic xmlns:a="http://schemas.openxmlformats.org/drawingml/2006/main">
+              <a:graphicData uri="http://schemas.openxmlformats.org/drawingml/2006/picture">
+                <pic:pic xmlns:pic="http://schemas.openxmlformats.org/drawingml/2006/picture">
+                  <pic:nvPicPr>
+                    <pic:cNvPr id="8" name="Picture 8" descr="A screen shot of a computer program&#10;&#10;Description automatically generated"/>
+                    <pic:cNvPicPr/>
+                  </pic:nvPicPr>
+                  <pic:blipFill>
+                    <a:blip r:embed="rId10"/>
+                    <a:stretch>
+                      <a:fillRect/>
+                    </a:stretch>
+                  </pic:blipFill>
+                  <pic:spPr>
+                    <a:xfrm>
+                      <a:off x="0" y="0"/>
+                      <a:ext cx="3353439" cy="994102"/>
+                    </a:xfrm>
+                    <a:prstGeom prst="rect">
+                      <a:avLst/>
+                    </a:prstGeom>
+                  </pic:spPr>
+                </pic:pic>
+              </a:graphicData>
+            </a:graphic>
+          </wp:inline>
+        </w:drawing>
+      </w:r>
+    </w:p>
+    <w:p>
+      <w:pPr>
+        <w:pStyle w:val="Caption"/>
+      </w:pPr>
+      <w:r>
+        <w:t xml:space="preserve">Figure </w:t>
+      </w:r>
+      <w:fldSimple w:instr=" SEQ Figure \* ARABIC ">
+        <w:r>
+          <w:rPr>
+            <w:noProof/>
+          </w:rPr>
+          <w:t>6</w:t>
+        </w:r>
+      </w:fldSimple>
+      <w:r>
+        <w:t>: code to</w:t>
+      </w:r>
+      <w:r>
+        <w:t xml:space="preserve"> instantiate </w:t>
+      </w:r>
+      <w:r>
+        <w:t xml:space="preserve">run steps 4,5 and </w:t>
+      </w:r>
+      <w:proofErr w:type="gramStart"/>
+      <w:r>
+        <w:t>6</w:t>
+      </w:r>
+      <w:proofErr w:type="gramEnd"/>
+    </w:p>
+    <w:p>
+      <w:r>
+        <w:t>When you run the above command, the test function will prompt the user to enter a</w:t>
+      </w:r>
+      <w:r>
+        <w:t xml:space="preserve"> </w:t>
+      </w:r>
+      <w:r>
+        <w:t xml:space="preserve">number that will be used </w:t>
+      </w:r>
+      <w:r>
+        <w:t xml:space="preserve">to index images in the MNIST dataset. </w:t>
+      </w:r>
+    </w:p>
+    <w:p>
+      <w:pPr>
+        <w:keepNext/>
+      </w:pPr>
+      <w:r>
+        <w:rPr>
+          <w:noProof/>
+        </w:rPr>
+        <w:drawing>
+          <wp:inline distT="0" distB="0" distL="0" distR="0" wp14:anchorId="22D8FFF6" wp14:editId="6F8E719C">
+            <wp:extent cx="3295934" cy="499384"/>
+            <wp:effectExtent l="0" t="0" r="0" b="0"/>
+            <wp:docPr id="1885040318" name="Picture 1" descr="A black background with white text&#10;&#10;Description automatically generated"/>
+            <wp:cNvGraphicFramePr>
+              <a:graphicFrameLocks xmlns:a="http://schemas.openxmlformats.org/drawingml/2006/main" noChangeAspect="1"/>
+            </wp:cNvGraphicFramePr>
+            <a:graphic xmlns:a="http://schemas.openxmlformats.org/drawingml/2006/main">
+              <a:graphicData uri="http://schemas.openxmlformats.org/drawingml/2006/picture">
+                <pic:pic xmlns:pic="http://schemas.openxmlformats.org/drawingml/2006/picture">
+                  <pic:nvPicPr>
+                    <pic:cNvPr id="1885040318" name="Picture 1" descr="A black background with white text&#10;&#10;Description automatically generated"/>
+                    <pic:cNvPicPr/>
+                  </pic:nvPicPr>
+                  <pic:blipFill>
+                    <a:blip r:embed="rId11"/>
+                    <a:stretch>
+                      <a:fillRect/>
+                    </a:stretch>
+                  </pic:blipFill>
+                  <pic:spPr>
+                    <a:xfrm>
+                      <a:off x="0" y="0"/>
+                      <a:ext cx="3317237" cy="502612"/>
+                    </a:xfrm>
+                    <a:prstGeom prst="rect">
+                      <a:avLst/>
+                    </a:prstGeom>
+                  </pic:spPr>
+                </pic:pic>
+              </a:graphicData>
+            </a:graphic>
+          </wp:inline>
+        </w:drawing>
+      </w:r>
+    </w:p>
+    <w:p>
+      <w:pPr>
+        <w:pStyle w:val="Caption"/>
+      </w:pPr>
+      <w:r>
+        <w:t xml:space="preserve">Figure </w:t>
+      </w:r>
+      <w:fldSimple w:instr=" SEQ Figure \* ARABIC ">
+        <w:r>
+          <w:rPr>
+            <w:noProof/>
+          </w:rPr>
+          <w:t>7</w:t>
+        </w:r>
+      </w:fldSimple>
+      <w:r>
+        <w:t xml:space="preserve">: user input prompt after running python lab1.py -l MLP.8.png command in PyCharm </w:t>
+      </w:r>
+      <w:proofErr w:type="gramStart"/>
+      <w:r>
+        <w:t>terminal</w:t>
+      </w:r>
+      <w:proofErr w:type="gramEnd"/>
+    </w:p>
+    <w:p>
+      <w:r>
+        <w:lastRenderedPageBreak/>
+        <w:t>The image at the inputted index and the images at the next two images will be used</w:t>
+      </w:r>
+      <w:r>
+        <w:t xml:space="preserve"> for testing. </w:t>
+      </w:r>
+      <w:r>
+        <w:t xml:space="preserve">We used </w:t>
+      </w:r>
+      <w:proofErr w:type="spellStart"/>
+      <w:proofErr w:type="gramStart"/>
+      <w:r>
+        <w:t>torch.rand</w:t>
+      </w:r>
+      <w:proofErr w:type="spellEnd"/>
+      <w:proofErr w:type="gramEnd"/>
+      <w:r>
+        <w:t>() to add noise to our input images and evaluated our model again. The model did not perform as well with the addition of noise as shown below. The</w:t>
+      </w:r>
+      <w:r>
+        <w:t xml:space="preserve"> outputted </w:t>
+      </w:r>
+      <w:r>
+        <w:t>results and corresponding figures discussed below.</w:t>
+      </w:r>
+    </w:p>
+    <w:p>
+      <w:r>
+        <w:t xml:space="preserve"> </w:t>
+      </w:r>
+      <w:r>
+        <w:drawing>
+          <wp:inline distT="0" distB="0" distL="0" distR="0" wp14:anchorId="03D02134" wp14:editId="3710AE57">
+            <wp:extent cx="3331588" cy="4019266"/>
+            <wp:effectExtent l="0" t="0" r="2540" b="635"/>
+            <wp:docPr id="17" name="Picture 17" descr="A screen shot of a computer program&#10;&#10;Description automatically generated"/>
+            <wp:cNvGraphicFramePr>
+              <a:graphicFrameLocks xmlns:a="http://schemas.openxmlformats.org/drawingml/2006/main" noChangeAspect="1"/>
+            </wp:cNvGraphicFramePr>
+            <a:graphic xmlns:a="http://schemas.openxmlformats.org/drawingml/2006/main">
+              <a:graphicData uri="http://schemas.openxmlformats.org/drawingml/2006/picture">
+                <pic:pic xmlns:pic="http://schemas.openxmlformats.org/drawingml/2006/picture">
+                  <pic:nvPicPr>
+                    <pic:cNvPr id="17" name="Picture 17" descr="A screen shot of a computer program&#10;&#10;Description automatically generated"/>
+                    <pic:cNvPicPr/>
+                  </pic:nvPicPr>
+                  <pic:blipFill>
+                    <a:blip r:embed="rId12"/>
+                    <a:stretch>
+                      <a:fillRect/>
+                    </a:stretch>
+                  </pic:blipFill>
+                  <pic:spPr>
+                    <a:xfrm>
+                      <a:off x="0" y="0"/>
+                      <a:ext cx="3358288" cy="4051477"/>
+                    </a:xfrm>
+                    <a:prstGeom prst="rect">
+                      <a:avLst/>
+                    </a:prstGeom>
+                  </pic:spPr>
+                </pic:pic>
+              </a:graphicData>
+            </a:graphic>
+          </wp:inline>
+        </w:drawing>
+      </w:r>
+    </w:p>
+    <w:p>
+      <w:pPr>
+        <w:pStyle w:val="Caption"/>
+      </w:pPr>
+      <w:r>
+        <w:t xml:space="preserve">Figure </w:t>
+      </w:r>
+      <w:fldSimple w:instr=" SEQ Figure \* ARABIC ">
+        <w:r>
+          <w:rPr>
+            <w:noProof/>
+          </w:rPr>
+          <w:t>8</w:t>
+        </w:r>
+      </w:fldSimple>
+      <w:r>
+        <w:t>: test function in test module</w:t>
+      </w:r>
+    </w:p>
+    <w:p>
+      <w:r>
+        <w:rPr>
+          <w:noProof/>
+        </w:rPr>
+        <w:drawing>
+          <wp:inline distT="0" distB="0" distL="0" distR="0" wp14:anchorId="4BCBD045" wp14:editId="535C0C3E">
+            <wp:extent cx="2591735" cy="2541187"/>
+            <wp:effectExtent l="0" t="0" r="0" b="0"/>
+            <wp:docPr id="9" name="Picture 9" descr="A screenshot of a test image&#10;&#10;Description automatically generated"/>
+            <wp:cNvGraphicFramePr>
+              <a:graphicFrameLocks xmlns:a="http://schemas.openxmlformats.org/drawingml/2006/main" noChangeAspect="1"/>
+            </wp:cNvGraphicFramePr>
+            <a:graphic xmlns:a="http://schemas.openxmlformats.org/drawingml/2006/main">
+              <a:graphicData uri="http://schemas.openxmlformats.org/drawingml/2006/picture">
+                <pic:pic xmlns:pic="http://schemas.openxmlformats.org/drawingml/2006/picture">
+                  <pic:nvPicPr>
+                    <pic:cNvPr id="9" name="Picture 9" descr="A screenshot of a test image&#10;&#10;Description automatically generated"/>
+                    <pic:cNvPicPr>
+                      <a:picLocks noChangeAspect="1" noChangeArrowheads="1"/>
+                    </pic:cNvPicPr>
+                  </pic:nvPicPr>
+                  <pic:blipFill rotWithShape="1">
+                    <a:blip r:embed="rId13">
+                      <a:extLst>
+                        <a:ext uri="{28A0092B-C50C-407E-A947-70E740481C1C}">
+                          <a14:useLocalDpi xmlns:a14="http://schemas.microsoft.com/office/drawing/2010/main" val="0"/>
+                        </a:ext>
+                      </a:extLst>
+                    </a:blip>
+                    <a:srcRect l="12717" r="13332" b="3419"/>
+                    <a:stretch/>
+                  </pic:blipFill>
+                  <pic:spPr bwMode="auto">
+                    <a:xfrm>
+                      <a:off x="0" y="0"/>
+                      <a:ext cx="2622786" cy="2571633"/>
+                    </a:xfrm>
+                    <a:prstGeom prst="rect">
+                      <a:avLst/>
+                    </a:prstGeom>
+                    <a:noFill/>
+                    <a:ln>
+                      <a:noFill/>
+                    </a:ln>
+                    <a:extLst>
+                      <a:ext uri="{53640926-AAD7-44D8-BBD7-CCE9431645EC}">
+                        <a14:shadowObscured xmlns:a14="http://schemas.microsoft.com/office/drawing/2010/main"/>
+                      </a:ext>
+                    </a:extLst>
+                  </pic:spPr>
+                </pic:pic>
+              </a:graphicData>
+            </a:graphic>
+          </wp:inline>
+        </w:drawing>
+      </w:r>
+      <w:r>
+        <w:rPr>
+          <w:noProof/>
+        </w:rPr>
+        <w:drawing>
+          <wp:inline distT="0" distB="0" distL="0" distR="0" wp14:anchorId="0D5E8838" wp14:editId="7E9C903A">
+            <wp:extent cx="3024745" cy="2579588"/>
+            <wp:effectExtent l="0" t="0" r="4445" b="0"/>
+            <wp:docPr id="11" name="Picture 11" descr="A collage of numbers&#10;&#10;Description automatically generated"/>
+            <wp:cNvGraphicFramePr>
+              <a:graphicFrameLocks xmlns:a="http://schemas.openxmlformats.org/drawingml/2006/main" noChangeAspect="1"/>
+            </wp:cNvGraphicFramePr>
+            <a:graphic xmlns:a="http://schemas.openxmlformats.org/drawingml/2006/main">
+              <a:graphicData uri="http://schemas.openxmlformats.org/drawingml/2006/picture">
+                <pic:pic xmlns:pic="http://schemas.openxmlformats.org/drawingml/2006/picture">
+                  <pic:nvPicPr>
+                    <pic:cNvPr id="11" name="Picture 11" descr="A collage of numbers&#10;&#10;Description automatically generated"/>
+                    <pic:cNvPicPr>
+                      <a:picLocks noChangeAspect="1" noChangeArrowheads="1"/>
+                    </pic:cNvPicPr>
+                  </pic:nvPicPr>
+                  <pic:blipFill rotWithShape="1">
+                    <a:blip r:embed="rId14">
+                      <a:extLst>
+                        <a:ext uri="{28A0092B-C50C-407E-A947-70E740481C1C}">
+                          <a14:useLocalDpi xmlns:a14="http://schemas.microsoft.com/office/drawing/2010/main" val="0"/>
+                        </a:ext>
+                      </a:extLst>
+                    </a:blip>
+                    <a:srcRect l="6901" r="7563" b="2833"/>
+                    <a:stretch/>
+                  </pic:blipFill>
+                  <pic:spPr bwMode="auto">
+                    <a:xfrm>
+                      <a:off x="0" y="0"/>
+                      <a:ext cx="3045628" cy="2597398"/>
+                    </a:xfrm>
+                    <a:prstGeom prst="rect">
+                      <a:avLst/>
+                    </a:prstGeom>
+                    <a:noFill/>
+                    <a:ln>
+                      <a:noFill/>
+                    </a:ln>
+                    <a:extLst>
+                      <a:ext uri="{53640926-AAD7-44D8-BBD7-CCE9431645EC}">
+                        <a14:shadowObscured xmlns:a14="http://schemas.microsoft.com/office/drawing/2010/main"/>
+                      </a:ext>
+                    </a:extLst>
+                  </pic:spPr>
+                </pic:pic>
+              </a:graphicData>
+            </a:graphic>
+          </wp:inline>
+        </w:drawing>
+      </w:r>
+    </w:p>
+    <w:p>
+      <w:pPr>
+        <w:pStyle w:val="Caption"/>
+      </w:pPr>
+      <w:r>
+        <w:t xml:space="preserve">Figure </w:t>
+      </w:r>
+      <w:fldSimple w:instr=" SEQ Figure \* ARABIC ">
+        <w:r>
+          <w:rPr>
+            <w:noProof/>
+          </w:rPr>
+          <w:t>9</w:t>
+        </w:r>
+      </w:fldSimple>
+      <w:r>
+        <w:t>: Step 4 output</w:t>
+      </w:r>
+      <w:r>
+        <w:t xml:space="preserve"> </w:t>
+      </w:r>
+      <w:r>
+        <w:tab/>
+      </w:r>
+      <w:r>
+        <w:tab/>
+      </w:r>
+      <w:r>
+        <w:tab/>
+      </w:r>
+      <w:r>
+        <w:tab/>
+      </w:r>
+      <w:r>
+        <w:t>Figure</w:t>
+      </w:r>
+      <w:r>
+        <w:t xml:space="preserve"> 9</w:t>
+      </w:r>
+      <w:r>
+        <w:t>: Step 5 output</w:t>
+      </w:r>
+    </w:p>
+    <w:p>
+      <w:r>
+        <w:lastRenderedPageBreak/>
+        <w:t xml:space="preserve">We took the bottleneck of two separate images and interpolating them together, mixing their feature space. </w:t>
+      </w:r>
+      <w:r>
+        <w:t>The linear interpolation was</w:t>
+      </w:r>
+      <w:r>
+        <w:t xml:space="preserve"> done for n=8 steps as shown below in the following figure.</w:t>
+      </w:r>
+    </w:p>
+    <w:p>
+      <w:r>
+        <w:drawing>
+          <wp:inline distT="0" distB="0" distL="0" distR="0" wp14:anchorId="612E2A6C" wp14:editId="407C2C23">
+            <wp:extent cx="3107392" cy="2961983"/>
+            <wp:effectExtent l="0" t="0" r="0" b="0"/>
+            <wp:docPr id="15" name="Picture 15" descr="A screen shot of a computer program&#10;&#10;Description automatically generated"/>
+            <wp:cNvGraphicFramePr>
+              <a:graphicFrameLocks xmlns:a="http://schemas.openxmlformats.org/drawingml/2006/main" noChangeAspect="1"/>
+            </wp:cNvGraphicFramePr>
+            <a:graphic xmlns:a="http://schemas.openxmlformats.org/drawingml/2006/main">
+              <a:graphicData uri="http://schemas.openxmlformats.org/drawingml/2006/picture">
+                <pic:pic xmlns:pic="http://schemas.openxmlformats.org/drawingml/2006/picture">
+                  <pic:nvPicPr>
+                    <pic:cNvPr id="15" name="Picture 15" descr="A screen shot of a computer program&#10;&#10;Description automatically generated"/>
+                    <pic:cNvPicPr/>
+                  </pic:nvPicPr>
+                  <pic:blipFill>
+                    <a:blip r:embed="rId15"/>
+                    <a:stretch>
+                      <a:fillRect/>
+                    </a:stretch>
+                  </pic:blipFill>
+                  <pic:spPr>
+                    <a:xfrm>
+                      <a:off x="0" y="0"/>
+                      <a:ext cx="3121010" cy="2974964"/>
+                    </a:xfrm>
+                    <a:prstGeom prst="rect">
+                      <a:avLst/>
+                    </a:prstGeom>
+                  </pic:spPr>
+                </pic:pic>
+              </a:graphicData>
+            </a:graphic>
+          </wp:inline>
+        </w:drawing>
+      </w:r>
+    </w:p>
+    <w:p/>
+    <w:p>
+      <w:pPr>
+        <w:keepNext/>
+      </w:pPr>
+      <w:r>
+        <w:rPr>
+          <w:noProof/>
+        </w:rPr>
+        <w:drawing>
+          <wp:inline distT="0" distB="0" distL="0" distR="0" wp14:anchorId="3204BBCF" wp14:editId="5A0CE2FB">
+            <wp:extent cx="4655451" cy="819972"/>
+            <wp:effectExtent l="0" t="0" r="0" b="0"/>
+            <wp:docPr id="12" name="Picture 12"/>
+            <wp:cNvGraphicFramePr>
+              <a:graphicFrameLocks xmlns:a="http://schemas.openxmlformats.org/drawingml/2006/main" noChangeAspect="1"/>
+            </wp:cNvGraphicFramePr>
+            <a:graphic xmlns:a="http://schemas.openxmlformats.org/drawingml/2006/main">
+              <a:graphicData uri="http://schemas.openxmlformats.org/drawingml/2006/picture">
+                <pic:pic xmlns:pic="http://schemas.openxmlformats.org/drawingml/2006/picture">
+                  <pic:nvPicPr>
+                    <pic:cNvPr id="0" name="Picture 5"/>
+                    <pic:cNvPicPr>
+                      <a:picLocks noChangeAspect="1" noChangeArrowheads="1"/>
+                    </pic:cNvPicPr>
+                  </pic:nvPicPr>
+                  <pic:blipFill rotWithShape="1">
+                    <a:blip r:embed="rId16">
+                      <a:extLst>
+                        <a:ext uri="{28A0092B-C50C-407E-A947-70E740481C1C}">
+                          <a14:useLocalDpi xmlns:a14="http://schemas.microsoft.com/office/drawing/2010/main" val="0"/>
+                        </a:ext>
+                      </a:extLst>
+                    </a:blip>
+                    <a:srcRect l="6812" t="41534" r="5407" b="37872"/>
+                    <a:stretch/>
+                  </pic:blipFill>
+                  <pic:spPr bwMode="auto">
+                    <a:xfrm>
+                      <a:off x="0" y="0"/>
+                      <a:ext cx="4672073" cy="822900"/>
+                    </a:xfrm>
+                    <a:prstGeom prst="rect">
+                      <a:avLst/>
+                    </a:prstGeom>
+                    <a:noFill/>
+                    <a:ln>
+                      <a:noFill/>
+                    </a:ln>
+                    <a:extLst>
+                      <a:ext uri="{53640926-AAD7-44D8-BBD7-CCE9431645EC}">
+                        <a14:shadowObscured xmlns:a14="http://schemas.microsoft.com/office/drawing/2010/main"/>
+                      </a:ext>
+                    </a:extLst>
+                  </pic:spPr>
+                </pic:pic>
+              </a:graphicData>
+            </a:graphic>
+          </wp:inline>
+        </w:drawing>
+      </w:r>
+    </w:p>
+    <w:p>
+      <w:pPr>
+        <w:pStyle w:val="Caption"/>
+      </w:pPr>
+      <w:r>
+        <w:t>Figure</w:t>
+      </w:r>
+      <w:r>
+        <w:t xml:space="preserve"> 10</w:t>
+      </w:r>
+      <w:r>
+        <w:t>: Step 6 output</w:t>
       </w:r>
     </w:p>
     <w:p/>
@@ -661,6 +1660,28 @@
       <w:szCs w:val="32"/>
     </w:rPr>
   </w:style>
+  <w:style w:type="paragraph" w:styleId="Heading2">
+    <w:name w:val="heading 2"/>
+    <w:basedOn w:val="Normal"/>
+    <w:next w:val="Normal"/>
+    <w:link w:val="Heading2Char"/>
+    <w:uiPriority w:val="9"/>
+    <w:unhideWhenUsed/>
+    <w:qFormat/>
+    <w:rsid w:val="009B74CD"/>
+    <w:pPr>
+      <w:keepNext/>
+      <w:keepLines/>
+      <w:spacing w:before="40" w:after="0"/>
+      <w:outlineLvl w:val="1"/>
+    </w:pPr>
+    <w:rPr>
+      <w:rFonts w:asciiTheme="majorHAnsi" w:eastAsiaTheme="majorEastAsia" w:hAnsiTheme="majorHAnsi" w:cstheme="majorBidi"/>
+      <w:color w:val="2F5496" w:themeColor="accent1" w:themeShade="BF"/>
+      <w:sz w:val="26"/>
+      <w:szCs w:val="26"/>
+    </w:rPr>
+  </w:style>
   <w:style w:type="character" w:default="1" w:styleId="DefaultParagraphFont">
     <w:name w:val="Default Paragraph Font"/>
     <w:uiPriority w:val="1"/>
@@ -733,6 +1754,38 @@
       <w:kern w:val="28"/>
       <w:sz w:val="56"/>
       <w:szCs w:val="56"/>
+    </w:rPr>
+  </w:style>
+  <w:style w:type="character" w:customStyle="1" w:styleId="Heading2Char">
+    <w:name w:val="Heading 2 Char"/>
+    <w:basedOn w:val="DefaultParagraphFont"/>
+    <w:link w:val="Heading2"/>
+    <w:uiPriority w:val="9"/>
+    <w:rsid w:val="009B74CD"/>
+    <w:rPr>
+      <w:rFonts w:asciiTheme="majorHAnsi" w:eastAsiaTheme="majorEastAsia" w:hAnsiTheme="majorHAnsi" w:cstheme="majorBidi"/>
+      <w:color w:val="2F5496" w:themeColor="accent1" w:themeShade="BF"/>
+      <w:sz w:val="26"/>
+      <w:szCs w:val="26"/>
+    </w:rPr>
+  </w:style>
+  <w:style w:type="paragraph" w:styleId="Caption">
+    <w:name w:val="caption"/>
+    <w:basedOn w:val="Normal"/>
+    <w:next w:val="Normal"/>
+    <w:uiPriority w:val="35"/>
+    <w:unhideWhenUsed/>
+    <w:qFormat/>
+    <w:rsid w:val="0039635A"/>
+    <w:pPr>
+      <w:spacing w:after="200" w:line="240" w:lineRule="auto"/>
+    </w:pPr>
+    <w:rPr>
+      <w:i/>
+      <w:iCs/>
+      <w:color w:val="44546A" w:themeColor="text2"/>
+      <w:sz w:val="18"/>
+      <w:szCs w:val="18"/>
     </w:rPr>
   </w:style>
 </w:styles>
@@ -1031,4 +2084,16 @@
     </a:ext>
   </a:extLst>
 </a:theme>
+</file>
+
+<file path=customXml/item1.xml><?xml version="1.0" encoding="utf-8"?>
+<b:Sources xmlns:b="http://schemas.openxmlformats.org/officeDocument/2006/bibliography" xmlns="http://schemas.openxmlformats.org/officeDocument/2006/bibliography" SelectedStyle="\IEEE2006OfficeOnline.xsl" StyleName="IEEE" Version="2006"/>
+</file>
+
+<file path=customXml/itemProps1.xml><?xml version="1.0" encoding="utf-8"?>
+<ds:datastoreItem xmlns:ds="http://schemas.openxmlformats.org/officeDocument/2006/customXml" ds:itemID="{6D50A76F-266D-4CB2-8F4B-B17A751D1ED3}">
+  <ds:schemaRefs>
+    <ds:schemaRef ds:uri="http://schemas.openxmlformats.org/officeDocument/2006/bibliography"/>
+  </ds:schemaRefs>
+</ds:datastoreItem>
 </file>
</xml_diff>